<commit_message>
18/05/2024 17:46 create server
</commit_message>
<xml_diff>
--- a/зимняя практика 2023-24/Курсовая Кузургалиев.docx
+++ b/зимняя практика 2023-24/Курсовая Кузургалиев.docx
@@ -3256,43 +3256,7 @@
                 <w:sz w:val="24"/>
                 <w:lang w:eastAsia="ru-RU"/>
               </w:rPr>
-              <w:t xml:space="preserve">Моргунов Е.П.  Основы языка SQL: учеб. пособие.- </w:t>
-            </w:r>
-            <w:proofErr w:type="spellStart"/>
-            <w:r>
-              <w:rPr>
-                <w:rFonts w:ascii="Times New Roman" w:eastAsia="Times New Roman" w:hAnsi="Times New Roman"/>
-                <w:sz w:val="24"/>
-                <w:lang w:eastAsia="ru-RU"/>
-              </w:rPr>
-              <w:t>СПб.:БХВ-Петербург</w:t>
-            </w:r>
-            <w:proofErr w:type="spellEnd"/>
-            <w:r>
-              <w:rPr>
-                <w:rFonts w:ascii="Times New Roman" w:eastAsia="Times New Roman" w:hAnsi="Times New Roman"/>
-                <w:sz w:val="24"/>
-                <w:lang w:eastAsia="ru-RU"/>
-              </w:rPr>
-              <w:t xml:space="preserve">, 2018-336 </w:t>
-            </w:r>
-            <w:proofErr w:type="spellStart"/>
-            <w:r>
-              <w:rPr>
-                <w:rFonts w:ascii="Times New Roman" w:eastAsia="Times New Roman" w:hAnsi="Times New Roman"/>
-                <w:sz w:val="24"/>
-                <w:lang w:eastAsia="ru-RU"/>
-              </w:rPr>
-              <w:t>с.:ил</w:t>
-            </w:r>
-            <w:proofErr w:type="spellEnd"/>
-            <w:r>
-              <w:rPr>
-                <w:rFonts w:ascii="Times New Roman" w:eastAsia="Times New Roman" w:hAnsi="Times New Roman"/>
-                <w:sz w:val="24"/>
-                <w:lang w:eastAsia="ru-RU"/>
-              </w:rPr>
-              <w:t>.</w:t>
+              <w:t>Моргунов Е.П.  Основы языка SQL: учеб. пособие.- СПб.:БХВ-Петербург, 2018-336 с.:ил.</w:t>
             </w:r>
           </w:p>
           <w:p>
@@ -4860,9 +4824,10 @@
                 <w:szCs w:val="22"/>
                 <w:lang w:bidi="en-US"/>
               </w:rPr>
-              <w:t xml:space="preserve">Защита курсового </w:t>
+              <w:t>Защита курсового проекта</w:t>
             </w:r>
-            <w:proofErr w:type="gramStart"/>
+            <w:bookmarkStart w:id="1" w:name="_GoBack"/>
+            <w:bookmarkEnd w:id="1"/>
             <w:r>
               <w:rPr>
                 <w:rFonts w:ascii="Times New Roman" w:hAnsi="Times New Roman"/>
@@ -4872,19 +4837,7 @@
                 <w:szCs w:val="22"/>
                 <w:lang w:bidi="en-US"/>
               </w:rPr>
-              <w:t>проекта  (</w:t>
-            </w:r>
-            <w:proofErr w:type="gramEnd"/>
-            <w:r>
-              <w:rPr>
-                <w:rFonts w:ascii="Times New Roman" w:hAnsi="Times New Roman"/>
-                <w:b/>
-                <w:i/>
-                <w:sz w:val="24"/>
-                <w:szCs w:val="22"/>
-                <w:lang w:bidi="en-US"/>
-              </w:rPr>
-              <w:t>по графику)</w:t>
+              <w:t xml:space="preserve"> (по графику)</w:t>
             </w:r>
           </w:p>
         </w:tc>
@@ -7659,8 +7612,8 @@
           <w:szCs w:val="28"/>
         </w:rPr>
       </w:pPr>
-      <w:bookmarkStart w:id="1" w:name="_Toc101427457"/>
-      <w:bookmarkStart w:id="2" w:name="_Toc157267395"/>
+      <w:bookmarkStart w:id="2" w:name="_Toc101427457"/>
+      <w:bookmarkStart w:id="3" w:name="_Toc157267395"/>
       <w:r>
         <w:rPr>
           <w:rFonts w:ascii="Times New Roman" w:hAnsi="Times New Roman"/>
@@ -7670,8 +7623,8 @@
         <w:lastRenderedPageBreak/>
         <w:t>ВВЕДЕНИЕ</w:t>
       </w:r>
-      <w:bookmarkEnd w:id="1"/>
       <w:bookmarkEnd w:id="2"/>
+      <w:bookmarkEnd w:id="3"/>
     </w:p>
     <w:p>
       <w:pPr>
@@ -7986,9 +7939,9 @@
           <w:szCs w:val="24"/>
         </w:rPr>
       </w:pPr>
-      <w:bookmarkStart w:id="3" w:name="_Toc85028083"/>
-      <w:bookmarkStart w:id="4" w:name="_Toc101427458"/>
-      <w:bookmarkStart w:id="5" w:name="_Toc157267396"/>
+      <w:bookmarkStart w:id="4" w:name="_Toc85028083"/>
+      <w:bookmarkStart w:id="5" w:name="_Toc101427458"/>
+      <w:bookmarkStart w:id="6" w:name="_Toc157267396"/>
       <w:r>
         <w:rPr>
           <w:rFonts w:ascii="Times New Roman" w:hAnsi="Times New Roman"/>
@@ -7998,9 +7951,9 @@
         <w:lastRenderedPageBreak/>
         <w:t>1 ТЕХНИЧЕСКИЙ ПРОЕКТ</w:t>
       </w:r>
-      <w:bookmarkEnd w:id="3"/>
       <w:bookmarkEnd w:id="4"/>
       <w:bookmarkEnd w:id="5"/>
+      <w:bookmarkEnd w:id="6"/>
     </w:p>
     <w:p>
       <w:pPr>
@@ -8020,9 +7973,9 @@
           <w:szCs w:val="24"/>
         </w:rPr>
       </w:pPr>
-      <w:bookmarkStart w:id="6" w:name="_Toc85028084"/>
-      <w:bookmarkStart w:id="7" w:name="_Toc101427459"/>
-      <w:bookmarkStart w:id="8" w:name="_Toc157267397"/>
+      <w:bookmarkStart w:id="7" w:name="_Toc85028084"/>
+      <w:bookmarkStart w:id="8" w:name="_Toc101427459"/>
+      <w:bookmarkStart w:id="9" w:name="_Toc157267397"/>
       <w:r>
         <w:rPr>
           <w:rFonts w:ascii="Times New Roman" w:hAnsi="Times New Roman"/>
@@ -8045,9 +7998,9 @@
         </w:rPr>
         <w:t xml:space="preserve"> предметной области</w:t>
       </w:r>
-      <w:bookmarkEnd w:id="6"/>
       <w:bookmarkEnd w:id="7"/>
       <w:bookmarkEnd w:id="8"/>
+      <w:bookmarkEnd w:id="9"/>
     </w:p>
     <w:p>
       <w:pPr>
@@ -9109,9 +9062,9 @@
           <w:szCs w:val="24"/>
         </w:rPr>
       </w:pPr>
-      <w:bookmarkStart w:id="9" w:name="_Toc157006362"/>
-      <w:bookmarkStart w:id="10" w:name="_Toc157163246"/>
-      <w:bookmarkStart w:id="11" w:name="_Toc157267398"/>
+      <w:bookmarkStart w:id="10" w:name="_Toc157006362"/>
+      <w:bookmarkStart w:id="11" w:name="_Toc157163246"/>
+      <w:bookmarkStart w:id="12" w:name="_Toc157267398"/>
       <w:r>
         <w:rPr>
           <w:rFonts w:ascii="Times New Roman" w:hAnsi="Times New Roman" w:cs="Times New Roman"/>
@@ -9132,9 +9085,9 @@
         </w:rPr>
         <w:t>признаков в отдельные категории:</w:t>
       </w:r>
-      <w:bookmarkEnd w:id="9"/>
       <w:bookmarkEnd w:id="10"/>
       <w:bookmarkEnd w:id="11"/>
+      <w:bookmarkEnd w:id="12"/>
     </w:p>
     <w:p>
       <w:pPr>
@@ -9151,9 +9104,9 @@
           <w:szCs w:val="24"/>
         </w:rPr>
       </w:pPr>
-      <w:bookmarkStart w:id="12" w:name="_Toc157006363"/>
-      <w:bookmarkStart w:id="13" w:name="_Toc157163247"/>
-      <w:bookmarkStart w:id="14" w:name="_Toc157267399"/>
+      <w:bookmarkStart w:id="13" w:name="_Toc157006363"/>
+      <w:bookmarkStart w:id="14" w:name="_Toc157163247"/>
+      <w:bookmarkStart w:id="15" w:name="_Toc157267399"/>
       <w:r>
         <w:rPr>
           <w:rFonts w:ascii="Times New Roman" w:hAnsi="Times New Roman" w:cs="Times New Roman"/>
@@ -9163,9 +9116,9 @@
         </w:rPr>
         <w:t>По вместимости салона</w:t>
       </w:r>
-      <w:bookmarkEnd w:id="12"/>
       <w:bookmarkEnd w:id="13"/>
       <w:bookmarkEnd w:id="14"/>
+      <w:bookmarkEnd w:id="15"/>
       <w:r>
         <w:rPr>
           <w:rFonts w:ascii="Times New Roman" w:hAnsi="Times New Roman" w:cs="Times New Roman"/>
@@ -9311,9 +9264,9 @@
           <w:szCs w:val="24"/>
         </w:rPr>
       </w:pPr>
-      <w:bookmarkStart w:id="15" w:name="_Toc157006364"/>
-      <w:bookmarkStart w:id="16" w:name="_Toc157163248"/>
-      <w:bookmarkStart w:id="17" w:name="_Toc157267400"/>
+      <w:bookmarkStart w:id="16" w:name="_Toc157006364"/>
+      <w:bookmarkStart w:id="17" w:name="_Toc157163248"/>
+      <w:bookmarkStart w:id="18" w:name="_Toc157267400"/>
       <w:r>
         <w:rPr>
           <w:rFonts w:ascii="Times New Roman" w:hAnsi="Times New Roman" w:cs="Times New Roman"/>
@@ -9323,9 +9276,9 @@
         </w:rPr>
         <w:t>По количеству отсеков в салоне для размещения пассажиров</w:t>
       </w:r>
-      <w:bookmarkEnd w:id="15"/>
       <w:bookmarkEnd w:id="16"/>
       <w:bookmarkEnd w:id="17"/>
+      <w:bookmarkEnd w:id="18"/>
     </w:p>
     <w:p>
       <w:pPr>
@@ -9411,9 +9364,9 @@
           <w:szCs w:val="24"/>
         </w:rPr>
       </w:pPr>
-      <w:bookmarkStart w:id="18" w:name="_Toc157006365"/>
-      <w:bookmarkStart w:id="19" w:name="_Toc157163249"/>
-      <w:bookmarkStart w:id="20" w:name="_Toc157267401"/>
+      <w:bookmarkStart w:id="19" w:name="_Toc157006365"/>
+      <w:bookmarkStart w:id="20" w:name="_Toc157163249"/>
+      <w:bookmarkStart w:id="21" w:name="_Toc157267401"/>
       <w:r>
         <w:rPr>
           <w:rFonts w:ascii="Times New Roman" w:hAnsi="Times New Roman" w:cs="Times New Roman"/>
@@ -9423,9 +9376,9 @@
         </w:rPr>
         <w:t>По количеству этажей</w:t>
       </w:r>
-      <w:bookmarkEnd w:id="18"/>
       <w:bookmarkEnd w:id="19"/>
       <w:bookmarkEnd w:id="20"/>
+      <w:bookmarkEnd w:id="21"/>
     </w:p>
     <w:p>
       <w:pPr>
@@ -9511,9 +9464,9 @@
           <w:szCs w:val="24"/>
         </w:rPr>
       </w:pPr>
-      <w:bookmarkStart w:id="21" w:name="_Toc157006366"/>
-      <w:bookmarkStart w:id="22" w:name="_Toc157163250"/>
-      <w:bookmarkStart w:id="23" w:name="_Toc157267402"/>
+      <w:bookmarkStart w:id="22" w:name="_Toc157006366"/>
+      <w:bookmarkStart w:id="23" w:name="_Toc157163250"/>
+      <w:bookmarkStart w:id="24" w:name="_Toc157267402"/>
       <w:r>
         <w:rPr>
           <w:rFonts w:ascii="Times New Roman" w:hAnsi="Times New Roman" w:cs="Times New Roman"/>
@@ -9523,9 +9476,9 @@
         </w:rPr>
         <w:t>По предназначению</w:t>
       </w:r>
-      <w:bookmarkEnd w:id="21"/>
       <w:bookmarkEnd w:id="22"/>
       <w:bookmarkEnd w:id="23"/>
+      <w:bookmarkEnd w:id="24"/>
     </w:p>
     <w:p>
       <w:pPr>
@@ -9590,7 +9543,7 @@
           <w:szCs w:val="24"/>
         </w:rPr>
       </w:pPr>
-      <w:bookmarkStart w:id="24" w:name="_Toc157267403"/>
+      <w:bookmarkStart w:id="25" w:name="_Toc157267403"/>
       <w:r>
         <w:rPr>
           <w:rFonts w:ascii="Times New Roman" w:hAnsi="Times New Roman" w:cs="Times New Roman"/>
@@ -9601,7 +9554,7 @@
         </w:rPr>
         <w:t>Макеты входных данных</w:t>
       </w:r>
-      <w:bookmarkEnd w:id="24"/>
+      <w:bookmarkEnd w:id="25"/>
     </w:p>
     <w:p>
       <w:pPr>
@@ -10906,7 +10859,7 @@
           <w:szCs w:val="24"/>
         </w:rPr>
       </w:pPr>
-      <w:bookmarkStart w:id="25" w:name="_Toc157267404"/>
+      <w:bookmarkStart w:id="26" w:name="_Toc157267404"/>
       <w:r>
         <w:rPr>
           <w:rFonts w:ascii="Times New Roman" w:hAnsi="Times New Roman" w:cs="Times New Roman"/>
@@ -10917,7 +10870,7 @@
         </w:rPr>
         <w:t>Макеты выходных данных</w:t>
       </w:r>
-      <w:bookmarkEnd w:id="25"/>
+      <w:bookmarkEnd w:id="26"/>
     </w:p>
     <w:p>
       <w:pPr>
@@ -11770,7 +11723,7 @@
           <w:szCs w:val="24"/>
         </w:rPr>
       </w:pPr>
-      <w:bookmarkStart w:id="26" w:name="_Toc157267405"/>
+      <w:bookmarkStart w:id="27" w:name="_Toc157267405"/>
       <w:r>
         <w:rPr>
           <w:rFonts w:ascii="Times New Roman" w:hAnsi="Times New Roman" w:cs="Times New Roman"/>
@@ -11781,7 +11734,7 @@
         </w:rPr>
         <w:t>Постановка задачи</w:t>
       </w:r>
-      <w:bookmarkEnd w:id="26"/>
+      <w:bookmarkEnd w:id="27"/>
     </w:p>
     <w:p>
       <w:pPr>
@@ -12363,8 +12316,6 @@
         </w:rPr>
         <w:t>азработать алгоритмы для хранения и обработки информации о маршрутах, расписании рейсов, билетах, пассажирах и транспортных средствах. Например, это может включать алгоритмы поиска доступных рейсов, проверки наличия свободных мест, расчета стоимости билетов и другие операции.</w:t>
       </w:r>
-      <w:bookmarkStart w:id="27" w:name="_GoBack"/>
-      <w:bookmarkEnd w:id="27"/>
     </w:p>
     <w:p>
       <w:pPr>
@@ -19960,12 +19911,923 @@
     </w:p>
     <w:p>
       <w:pPr>
-        <w:rPr>
-          <w:rFonts w:ascii="Times New Roman" w:hAnsi="Times New Roman"/>
-          <w:sz w:val="24"/>
-          <w:lang w:eastAsia="ru-RU"/>
-        </w:rPr>
-      </w:pPr>
+        <w:pStyle w:val="2"/>
+        <w:numPr>
+          <w:ilvl w:val="1"/>
+          <w:numId w:val="35"/>
+        </w:numPr>
+        <w:spacing w:before="0" w:after="0" w:line="360" w:lineRule="auto"/>
+        <w:rPr>
+          <w:rFonts w:ascii="Times New Roman" w:hAnsi="Times New Roman" w:cs="Times New Roman"/>
+          <w:i w:val="0"/>
+          <w:iCs w:val="0"/>
+          <w:sz w:val="24"/>
+          <w:szCs w:val="24"/>
+        </w:rPr>
+      </w:pPr>
+      <w:r>
+        <w:rPr>
+          <w:rFonts w:ascii="Times New Roman" w:hAnsi="Times New Roman" w:cs="Times New Roman"/>
+          <w:i w:val="0"/>
+          <w:iCs w:val="0"/>
+          <w:sz w:val="24"/>
+          <w:szCs w:val="24"/>
+        </w:rPr>
+        <w:t>Установка системы.</w:t>
+      </w:r>
+    </w:p>
+    <w:p>
+      <w:pPr>
+        <w:pStyle w:val="aff2"/>
+        <w:numPr>
+          <w:ilvl w:val="0"/>
+          <w:numId w:val="37"/>
+        </w:numPr>
+        <w:spacing w:line="360" w:lineRule="auto"/>
+        <w:rPr>
+          <w:rFonts w:ascii="Times New Roman" w:hAnsi="Times New Roman"/>
+          <w:sz w:val="24"/>
+          <w:szCs w:val="24"/>
+          <w:lang w:eastAsia="ru-RU"/>
+        </w:rPr>
+      </w:pPr>
+      <w:r>
+        <w:rPr>
+          <w:rFonts w:ascii="Times New Roman" w:hAnsi="Times New Roman"/>
+          <w:sz w:val="24"/>
+          <w:szCs w:val="24"/>
+          <w:lang w:eastAsia="ru-RU"/>
+        </w:rPr>
+        <w:t>Скачайте проект:</w:t>
+      </w:r>
+    </w:p>
+    <w:p>
+      <w:pPr>
+        <w:pStyle w:val="aff2"/>
+        <w:numPr>
+          <w:ilvl w:val="0"/>
+          <w:numId w:val="38"/>
+        </w:numPr>
+        <w:spacing w:line="360" w:lineRule="auto"/>
+        <w:rPr>
+          <w:rFonts w:ascii="Times New Roman" w:hAnsi="Times New Roman"/>
+          <w:sz w:val="24"/>
+          <w:szCs w:val="24"/>
+          <w:lang w:eastAsia="ru-RU"/>
+        </w:rPr>
+      </w:pPr>
+      <w:r>
+        <w:rPr>
+          <w:rFonts w:ascii="Times New Roman" w:hAnsi="Times New Roman"/>
+          <w:sz w:val="24"/>
+          <w:szCs w:val="24"/>
+          <w:lang w:eastAsia="ru-RU"/>
+        </w:rPr>
+        <w:t xml:space="preserve">Можно клонировать репозиторий с помощью Git: git clone </w:t>
+      </w:r>
+      <w:r>
+        <w:rPr>
+          <w:rFonts w:ascii="Times New Roman" w:hAnsi="Times New Roman"/>
+          <w:sz w:val="24"/>
+          <w:szCs w:val="24"/>
+          <w:lang w:eastAsia="ru-RU"/>
+        </w:rPr>
+        <w:t>https://github.com/RAdKuzur/ASTU.git</w:t>
+      </w:r>
+    </w:p>
+    <w:p>
+      <w:pPr>
+        <w:pStyle w:val="aff2"/>
+        <w:numPr>
+          <w:ilvl w:val="0"/>
+          <w:numId w:val="38"/>
+        </w:numPr>
+        <w:spacing w:line="360" w:lineRule="auto"/>
+        <w:rPr>
+          <w:rFonts w:ascii="Times New Roman" w:hAnsi="Times New Roman"/>
+          <w:sz w:val="24"/>
+          <w:szCs w:val="24"/>
+          <w:lang w:eastAsia="ru-RU"/>
+        </w:rPr>
+      </w:pPr>
+      <w:r>
+        <w:rPr>
+          <w:rFonts w:ascii="Times New Roman" w:hAnsi="Times New Roman"/>
+          <w:sz w:val="24"/>
+          <w:szCs w:val="24"/>
+          <w:lang w:val="ru-RU" w:eastAsia="ru-RU"/>
+        </w:rPr>
+        <w:t xml:space="preserve">Или </w:t>
+      </w:r>
+      <w:r>
+        <w:rPr>
+          <w:rFonts w:ascii="Times New Roman" w:hAnsi="Times New Roman"/>
+          <w:sz w:val="24"/>
+          <w:szCs w:val="24"/>
+          <w:lang w:eastAsia="ru-RU"/>
+        </w:rPr>
+        <w:t xml:space="preserve">скачать архив с проектом </w:t>
+      </w:r>
+      <w:r>
+        <w:rPr>
+          <w:rFonts w:ascii="Times New Roman" w:hAnsi="Times New Roman"/>
+          <w:sz w:val="24"/>
+          <w:szCs w:val="24"/>
+          <w:lang w:val="ru-RU" w:eastAsia="ru-RU"/>
+        </w:rPr>
+        <w:t xml:space="preserve">из диска </w:t>
+      </w:r>
+      <w:r>
+        <w:rPr>
+          <w:rFonts w:ascii="Times New Roman" w:hAnsi="Times New Roman"/>
+          <w:sz w:val="24"/>
+          <w:szCs w:val="24"/>
+          <w:lang w:eastAsia="ru-RU"/>
+        </w:rPr>
+        <w:t>и распаковать его.</w:t>
+      </w:r>
+    </w:p>
+    <w:p>
+      <w:pPr>
+        <w:pStyle w:val="aff2"/>
+        <w:numPr>
+          <w:ilvl w:val="0"/>
+          <w:numId w:val="37"/>
+        </w:numPr>
+        <w:spacing w:line="360" w:lineRule="auto"/>
+        <w:rPr>
+          <w:rFonts w:ascii="Times New Roman" w:hAnsi="Times New Roman"/>
+          <w:sz w:val="24"/>
+          <w:szCs w:val="24"/>
+          <w:lang w:eastAsia="ru-RU"/>
+        </w:rPr>
+      </w:pPr>
+      <w:r>
+        <w:rPr>
+          <w:rFonts w:ascii="Times New Roman" w:hAnsi="Times New Roman"/>
+          <w:sz w:val="24"/>
+          <w:szCs w:val="24"/>
+          <w:lang w:eastAsia="ru-RU"/>
+        </w:rPr>
+        <w:lastRenderedPageBreak/>
+        <w:t>Установите зависимости:</w:t>
+      </w:r>
+    </w:p>
+    <w:p>
+      <w:pPr>
+        <w:pStyle w:val="aff2"/>
+        <w:numPr>
+          <w:ilvl w:val="0"/>
+          <w:numId w:val="39"/>
+        </w:numPr>
+        <w:spacing w:line="360" w:lineRule="auto"/>
+        <w:rPr>
+          <w:rFonts w:ascii="Times New Roman" w:hAnsi="Times New Roman"/>
+          <w:sz w:val="24"/>
+          <w:szCs w:val="24"/>
+          <w:lang w:eastAsia="ru-RU"/>
+        </w:rPr>
+      </w:pPr>
+      <w:r>
+        <w:rPr>
+          <w:rFonts w:ascii="Times New Roman" w:hAnsi="Times New Roman"/>
+          <w:sz w:val="24"/>
+          <w:szCs w:val="24"/>
+          <w:lang w:eastAsia="ru-RU"/>
+        </w:rPr>
+        <w:t>Перейдите в директорию проекта.</w:t>
+      </w:r>
+    </w:p>
+    <w:p>
+      <w:pPr>
+        <w:pStyle w:val="aff2"/>
+        <w:numPr>
+          <w:ilvl w:val="0"/>
+          <w:numId w:val="39"/>
+        </w:numPr>
+        <w:spacing w:line="360" w:lineRule="auto"/>
+        <w:rPr>
+          <w:rFonts w:ascii="Times New Roman" w:hAnsi="Times New Roman"/>
+          <w:sz w:val="24"/>
+          <w:szCs w:val="24"/>
+          <w:lang w:eastAsia="ru-RU"/>
+        </w:rPr>
+      </w:pPr>
+      <w:r>
+        <w:rPr>
+          <w:rFonts w:ascii="Times New Roman" w:hAnsi="Times New Roman"/>
+          <w:sz w:val="24"/>
+          <w:szCs w:val="24"/>
+          <w:lang w:eastAsia="ru-RU"/>
+        </w:rPr>
+        <w:t xml:space="preserve">Запустите </w:t>
+      </w:r>
+      <w:proofErr w:type="spellStart"/>
+      <w:r>
+        <w:rPr>
+          <w:rFonts w:ascii="Times New Roman" w:hAnsi="Times New Roman"/>
+          <w:sz w:val="24"/>
+          <w:szCs w:val="24"/>
+          <w:lang w:eastAsia="ru-RU"/>
+        </w:rPr>
+        <w:t>composer</w:t>
+      </w:r>
+      <w:proofErr w:type="spellEnd"/>
+      <w:r>
+        <w:rPr>
+          <w:rFonts w:ascii="Times New Roman" w:hAnsi="Times New Roman"/>
+          <w:sz w:val="24"/>
+          <w:szCs w:val="24"/>
+          <w:lang w:eastAsia="ru-RU"/>
+        </w:rPr>
+        <w:t xml:space="preserve"> </w:t>
+      </w:r>
+      <w:proofErr w:type="spellStart"/>
+      <w:r>
+        <w:rPr>
+          <w:rFonts w:ascii="Times New Roman" w:hAnsi="Times New Roman"/>
+          <w:sz w:val="24"/>
+          <w:szCs w:val="24"/>
+          <w:lang w:eastAsia="ru-RU"/>
+        </w:rPr>
+        <w:t>install</w:t>
+      </w:r>
+      <w:proofErr w:type="spellEnd"/>
+      <w:r>
+        <w:rPr>
+          <w:rFonts w:ascii="Times New Roman" w:hAnsi="Times New Roman"/>
+          <w:sz w:val="24"/>
+          <w:szCs w:val="24"/>
+          <w:lang w:eastAsia="ru-RU"/>
+        </w:rPr>
+        <w:t xml:space="preserve"> для установки всех необходимых зависимостей.</w:t>
+      </w:r>
+    </w:p>
+    <w:p>
+      <w:pPr>
+        <w:pStyle w:val="aff2"/>
+        <w:numPr>
+          <w:ilvl w:val="0"/>
+          <w:numId w:val="37"/>
+        </w:numPr>
+        <w:spacing w:line="360" w:lineRule="auto"/>
+        <w:rPr>
+          <w:rFonts w:ascii="Times New Roman" w:hAnsi="Times New Roman"/>
+          <w:sz w:val="24"/>
+          <w:szCs w:val="24"/>
+          <w:lang w:eastAsia="ru-RU"/>
+        </w:rPr>
+      </w:pPr>
+      <w:r>
+        <w:rPr>
+          <w:rFonts w:ascii="Times New Roman" w:hAnsi="Times New Roman"/>
+          <w:sz w:val="24"/>
+          <w:szCs w:val="24"/>
+          <w:lang w:eastAsia="ru-RU"/>
+        </w:rPr>
+        <w:t>Установите настройки окружения:</w:t>
+      </w:r>
+    </w:p>
+    <w:p>
+      <w:pPr>
+        <w:pStyle w:val="aff2"/>
+        <w:numPr>
+          <w:ilvl w:val="0"/>
+          <w:numId w:val="40"/>
+        </w:numPr>
+        <w:spacing w:line="360" w:lineRule="auto"/>
+        <w:rPr>
+          <w:rFonts w:ascii="Times New Roman" w:hAnsi="Times New Roman"/>
+          <w:sz w:val="24"/>
+          <w:szCs w:val="24"/>
+          <w:lang w:eastAsia="ru-RU"/>
+        </w:rPr>
+      </w:pPr>
+      <w:r>
+        <w:rPr>
+          <w:rFonts w:ascii="Times New Roman" w:hAnsi="Times New Roman"/>
+          <w:sz w:val="24"/>
+          <w:szCs w:val="24"/>
+          <w:lang w:eastAsia="ru-RU"/>
+        </w:rPr>
+        <w:t>Создайте файл .env на основе .env.example.</w:t>
+      </w:r>
+    </w:p>
+    <w:p>
+      <w:pPr>
+        <w:pStyle w:val="aff2"/>
+        <w:numPr>
+          <w:ilvl w:val="0"/>
+          <w:numId w:val="40"/>
+        </w:numPr>
+        <w:spacing w:line="360" w:lineRule="auto"/>
+        <w:rPr>
+          <w:rFonts w:ascii="Times New Roman" w:hAnsi="Times New Roman"/>
+          <w:sz w:val="24"/>
+          <w:szCs w:val="24"/>
+          <w:lang w:eastAsia="ru-RU"/>
+        </w:rPr>
+      </w:pPr>
+      <w:r>
+        <w:rPr>
+          <w:rFonts w:ascii="Times New Roman" w:hAnsi="Times New Roman"/>
+          <w:sz w:val="24"/>
+          <w:szCs w:val="24"/>
+          <w:lang w:eastAsia="ru-RU"/>
+        </w:rPr>
+        <w:t>Укажите параметры подключения к базе данных, почтовый сервер и другие настройки.</w:t>
+      </w:r>
+    </w:p>
+    <w:p>
+      <w:pPr>
+        <w:pStyle w:val="aff2"/>
+        <w:numPr>
+          <w:ilvl w:val="0"/>
+          <w:numId w:val="37"/>
+        </w:numPr>
+        <w:spacing w:line="360" w:lineRule="auto"/>
+        <w:rPr>
+          <w:rFonts w:ascii="Times New Roman" w:hAnsi="Times New Roman"/>
+          <w:sz w:val="24"/>
+          <w:szCs w:val="24"/>
+          <w:lang w:eastAsia="ru-RU"/>
+        </w:rPr>
+      </w:pPr>
+      <w:r>
+        <w:rPr>
+          <w:rFonts w:ascii="Times New Roman" w:hAnsi="Times New Roman"/>
+          <w:sz w:val="24"/>
+          <w:szCs w:val="24"/>
+          <w:lang w:eastAsia="ru-RU"/>
+        </w:rPr>
+        <w:t>Сгенерируйте ключ приложения:Запустите php artisan key:generate для генерации уникального ключа приложения.</w:t>
+      </w:r>
+    </w:p>
+    <w:p>
+      <w:pPr>
+        <w:pStyle w:val="aff2"/>
+        <w:numPr>
+          <w:ilvl w:val="0"/>
+          <w:numId w:val="37"/>
+        </w:numPr>
+        <w:spacing w:line="360" w:lineRule="auto"/>
+        <w:rPr>
+          <w:rFonts w:ascii="Times New Roman" w:hAnsi="Times New Roman"/>
+          <w:sz w:val="24"/>
+          <w:szCs w:val="24"/>
+          <w:lang w:eastAsia="ru-RU"/>
+        </w:rPr>
+      </w:pPr>
+      <w:r>
+        <w:rPr>
+          <w:rFonts w:ascii="Times New Roman" w:hAnsi="Times New Roman"/>
+          <w:sz w:val="24"/>
+          <w:szCs w:val="24"/>
+          <w:lang w:eastAsia="ru-RU"/>
+        </w:rPr>
+        <w:t>Создайте структуру базы данных:</w:t>
+      </w:r>
+    </w:p>
+    <w:p>
+      <w:pPr>
+        <w:pStyle w:val="aff2"/>
+        <w:numPr>
+          <w:ilvl w:val="0"/>
+          <w:numId w:val="37"/>
+        </w:numPr>
+        <w:spacing w:line="360" w:lineRule="auto"/>
+        <w:rPr>
+          <w:rFonts w:ascii="Times New Roman" w:hAnsi="Times New Roman"/>
+          <w:sz w:val="24"/>
+          <w:szCs w:val="24"/>
+          <w:lang w:eastAsia="ru-RU"/>
+        </w:rPr>
+      </w:pPr>
+      <w:r>
+        <w:rPr>
+          <w:rFonts w:ascii="Times New Roman" w:hAnsi="Times New Roman"/>
+          <w:sz w:val="24"/>
+          <w:szCs w:val="24"/>
+          <w:lang w:eastAsia="ru-RU"/>
+        </w:rPr>
+        <w:t xml:space="preserve">Запустите миграции: </w:t>
+      </w:r>
+      <w:proofErr w:type="spellStart"/>
+      <w:r>
+        <w:rPr>
+          <w:rFonts w:ascii="Times New Roman" w:hAnsi="Times New Roman"/>
+          <w:sz w:val="24"/>
+          <w:szCs w:val="24"/>
+          <w:lang w:eastAsia="ru-RU"/>
+        </w:rPr>
+        <w:t>php</w:t>
+      </w:r>
+      <w:proofErr w:type="spellEnd"/>
+      <w:r>
+        <w:rPr>
+          <w:rFonts w:ascii="Times New Roman" w:hAnsi="Times New Roman"/>
+          <w:sz w:val="24"/>
+          <w:szCs w:val="24"/>
+          <w:lang w:eastAsia="ru-RU"/>
+        </w:rPr>
+        <w:t xml:space="preserve"> </w:t>
+      </w:r>
+      <w:proofErr w:type="spellStart"/>
+      <w:r>
+        <w:rPr>
+          <w:rFonts w:ascii="Times New Roman" w:hAnsi="Times New Roman"/>
+          <w:sz w:val="24"/>
+          <w:szCs w:val="24"/>
+          <w:lang w:eastAsia="ru-RU"/>
+        </w:rPr>
+        <w:t>artisan</w:t>
+      </w:r>
+      <w:proofErr w:type="spellEnd"/>
+      <w:r>
+        <w:rPr>
+          <w:rFonts w:ascii="Times New Roman" w:hAnsi="Times New Roman"/>
+          <w:sz w:val="24"/>
+          <w:szCs w:val="24"/>
+          <w:lang w:eastAsia="ru-RU"/>
+        </w:rPr>
+        <w:t xml:space="preserve"> </w:t>
+      </w:r>
+      <w:proofErr w:type="spellStart"/>
+      <w:r>
+        <w:rPr>
+          <w:rFonts w:ascii="Times New Roman" w:hAnsi="Times New Roman"/>
+          <w:sz w:val="24"/>
+          <w:szCs w:val="24"/>
+          <w:lang w:eastAsia="ru-RU"/>
+        </w:rPr>
+        <w:t>migrate</w:t>
+      </w:r>
+      <w:proofErr w:type="spellEnd"/>
+      <w:r>
+        <w:rPr>
+          <w:rFonts w:ascii="Times New Roman" w:hAnsi="Times New Roman"/>
+          <w:sz w:val="24"/>
+          <w:szCs w:val="24"/>
+          <w:lang w:eastAsia="ru-RU"/>
+        </w:rPr>
+        <w:t>, чтобы создать необходимые таблицы в базе данных.</w:t>
+      </w:r>
+    </w:p>
+    <w:p>
+      <w:pPr>
+        <w:pStyle w:val="aff2"/>
+        <w:numPr>
+          <w:ilvl w:val="0"/>
+          <w:numId w:val="37"/>
+        </w:numPr>
+        <w:spacing w:line="360" w:lineRule="auto"/>
+        <w:rPr>
+          <w:rFonts w:ascii="Times New Roman" w:hAnsi="Times New Roman"/>
+          <w:sz w:val="24"/>
+          <w:szCs w:val="24"/>
+          <w:lang w:val="ru-RU" w:eastAsia="ru-RU"/>
+        </w:rPr>
+      </w:pPr>
+      <w:r>
+        <w:rPr>
+          <w:rFonts w:ascii="Times New Roman" w:hAnsi="Times New Roman"/>
+          <w:sz w:val="24"/>
+          <w:szCs w:val="24"/>
+          <w:lang w:eastAsia="ru-RU"/>
+        </w:rPr>
+        <w:t>Запустите локальный</w:t>
+      </w:r>
+      <w:r>
+        <w:rPr>
+          <w:rFonts w:ascii="Times New Roman" w:hAnsi="Times New Roman"/>
+          <w:sz w:val="24"/>
+          <w:szCs w:val="24"/>
+          <w:lang w:val="ru-RU" w:eastAsia="ru-RU"/>
+        </w:rPr>
+        <w:t xml:space="preserve"> </w:t>
+      </w:r>
+      <w:r>
+        <w:rPr>
+          <w:rFonts w:ascii="Times New Roman" w:hAnsi="Times New Roman"/>
+          <w:sz w:val="24"/>
+          <w:szCs w:val="24"/>
+          <w:lang w:eastAsia="ru-RU"/>
+        </w:rPr>
+        <w:t>встроенный</w:t>
+      </w:r>
+      <w:r>
+        <w:rPr>
+          <w:rFonts w:ascii="Times New Roman" w:hAnsi="Times New Roman"/>
+          <w:sz w:val="24"/>
+          <w:szCs w:val="24"/>
+          <w:lang w:val="ru-RU" w:eastAsia="ru-RU"/>
+        </w:rPr>
+        <w:t xml:space="preserve"> </w:t>
+      </w:r>
+      <w:r>
+        <w:rPr>
+          <w:rFonts w:ascii="Times New Roman" w:hAnsi="Times New Roman"/>
+          <w:sz w:val="24"/>
+          <w:szCs w:val="24"/>
+          <w:lang w:eastAsia="ru-RU"/>
+        </w:rPr>
+        <w:t>сервер</w:t>
+      </w:r>
+      <w:r>
+        <w:rPr>
+          <w:rFonts w:ascii="Times New Roman" w:hAnsi="Times New Roman"/>
+          <w:sz w:val="24"/>
+          <w:szCs w:val="24"/>
+          <w:lang w:val="ru-RU" w:eastAsia="ru-RU"/>
+        </w:rPr>
+        <w:t xml:space="preserve"> </w:t>
+      </w:r>
+      <w:proofErr w:type="spellStart"/>
+      <w:r>
+        <w:rPr>
+          <w:rFonts w:ascii="Times New Roman" w:hAnsi="Times New Roman"/>
+          <w:sz w:val="24"/>
+          <w:szCs w:val="24"/>
+          <w:lang w:val="en-US" w:eastAsia="ru-RU"/>
+        </w:rPr>
+        <w:t>Laravel</w:t>
+      </w:r>
+      <w:proofErr w:type="spellEnd"/>
+      <w:r>
+        <w:rPr>
+          <w:rFonts w:ascii="Times New Roman" w:hAnsi="Times New Roman"/>
+          <w:sz w:val="24"/>
+          <w:szCs w:val="24"/>
+          <w:lang w:val="ru-RU" w:eastAsia="ru-RU"/>
+        </w:rPr>
+        <w:t xml:space="preserve">: </w:t>
+      </w:r>
+      <w:proofErr w:type="spellStart"/>
+      <w:r>
+        <w:rPr>
+          <w:rFonts w:ascii="Times New Roman" w:hAnsi="Times New Roman"/>
+          <w:sz w:val="24"/>
+          <w:szCs w:val="24"/>
+          <w:lang w:val="en-US" w:eastAsia="ru-RU"/>
+        </w:rPr>
+        <w:t>php</w:t>
+      </w:r>
+      <w:proofErr w:type="spellEnd"/>
+      <w:r>
+        <w:rPr>
+          <w:rFonts w:ascii="Times New Roman" w:hAnsi="Times New Roman"/>
+          <w:sz w:val="24"/>
+          <w:szCs w:val="24"/>
+          <w:lang w:val="ru-RU" w:eastAsia="ru-RU"/>
+        </w:rPr>
+        <w:t xml:space="preserve"> </w:t>
+      </w:r>
+      <w:r>
+        <w:rPr>
+          <w:rFonts w:ascii="Times New Roman" w:hAnsi="Times New Roman"/>
+          <w:sz w:val="24"/>
+          <w:szCs w:val="24"/>
+          <w:lang w:val="en-US" w:eastAsia="ru-RU"/>
+        </w:rPr>
+        <w:t>artisan</w:t>
+      </w:r>
+      <w:r>
+        <w:rPr>
+          <w:rFonts w:ascii="Times New Roman" w:hAnsi="Times New Roman"/>
+          <w:sz w:val="24"/>
+          <w:szCs w:val="24"/>
+          <w:lang w:val="ru-RU" w:eastAsia="ru-RU"/>
+        </w:rPr>
+        <w:t xml:space="preserve"> </w:t>
+      </w:r>
+      <w:r>
+        <w:rPr>
+          <w:rFonts w:ascii="Times New Roman" w:hAnsi="Times New Roman"/>
+          <w:sz w:val="24"/>
+          <w:szCs w:val="24"/>
+          <w:lang w:val="en-US" w:eastAsia="ru-RU"/>
+        </w:rPr>
+        <w:t>serve</w:t>
+      </w:r>
+      <w:r>
+        <w:rPr>
+          <w:rFonts w:ascii="Times New Roman" w:hAnsi="Times New Roman"/>
+          <w:sz w:val="24"/>
+          <w:szCs w:val="24"/>
+          <w:lang w:val="ru-RU" w:eastAsia="ru-RU"/>
+        </w:rPr>
+        <w:t xml:space="preserve">. </w:t>
+      </w:r>
+      <w:r>
+        <w:rPr>
+          <w:rFonts w:ascii="Times New Roman" w:hAnsi="Times New Roman"/>
+          <w:sz w:val="24"/>
+          <w:szCs w:val="24"/>
+          <w:lang w:eastAsia="ru-RU"/>
+        </w:rPr>
+        <w:t xml:space="preserve">После этого сайт будет доступен по адресу </w:t>
+      </w:r>
+      <w:r>
+        <w:rPr>
+          <w:rFonts w:ascii="Times New Roman" w:hAnsi="Times New Roman"/>
+          <w:sz w:val="24"/>
+          <w:szCs w:val="24"/>
+          <w:lang w:eastAsia="ru-RU"/>
+        </w:rPr>
+        <w:fldChar w:fldCharType="begin"/>
+      </w:r>
+      <w:r>
+        <w:rPr>
+          <w:rFonts w:ascii="Times New Roman" w:hAnsi="Times New Roman"/>
+          <w:sz w:val="24"/>
+          <w:szCs w:val="24"/>
+          <w:lang w:eastAsia="ru-RU"/>
+        </w:rPr>
+        <w:instrText xml:space="preserve"> HYPERLINK "http://localhost:8000" </w:instrText>
+      </w:r>
+      <w:r>
+        <w:rPr>
+          <w:rFonts w:ascii="Times New Roman" w:hAnsi="Times New Roman"/>
+          <w:sz w:val="24"/>
+          <w:szCs w:val="24"/>
+          <w:lang w:eastAsia="ru-RU"/>
+        </w:rPr>
+        <w:fldChar w:fldCharType="separate"/>
+      </w:r>
+      <w:r>
+        <w:rPr>
+          <w:rStyle w:val="a5"/>
+          <w:rFonts w:ascii="Times New Roman" w:hAnsi="Times New Roman"/>
+          <w:color w:val="auto"/>
+          <w:sz w:val="24"/>
+          <w:szCs w:val="24"/>
+          <w:lang w:eastAsia="ru-RU"/>
+        </w:rPr>
+        <w:t>http://localhost:8000</w:t>
+      </w:r>
+      <w:r>
+        <w:rPr>
+          <w:rFonts w:ascii="Times New Roman" w:hAnsi="Times New Roman"/>
+          <w:sz w:val="24"/>
+          <w:szCs w:val="24"/>
+          <w:lang w:eastAsia="ru-RU"/>
+        </w:rPr>
+        <w:fldChar w:fldCharType="end"/>
+      </w:r>
+      <w:r>
+        <w:rPr>
+          <w:rFonts w:ascii="Times New Roman" w:hAnsi="Times New Roman"/>
+          <w:sz w:val="24"/>
+          <w:szCs w:val="24"/>
+          <w:lang w:val="ru-RU" w:eastAsia="ru-RU"/>
+        </w:rPr>
+        <w:t xml:space="preserve"> или </w:t>
+      </w:r>
+      <w:hyperlink r:id="rId20" w:history="1">
+        <w:r>
+          <w:rPr>
+            <w:rStyle w:val="a5"/>
+            <w:rFonts w:ascii="Times New Roman" w:hAnsi="Times New Roman"/>
+            <w:color w:val="auto"/>
+            <w:sz w:val="24"/>
+            <w:szCs w:val="24"/>
+            <w:lang w:eastAsia="ru-RU"/>
+          </w:rPr>
+          <w:t>http://localhost:8000</w:t>
+        </w:r>
+        <w:r>
+          <w:rPr>
+            <w:rStyle w:val="a5"/>
+            <w:rFonts w:ascii="Times New Roman" w:hAnsi="Times New Roman"/>
+            <w:color w:val="auto"/>
+            <w:sz w:val="24"/>
+            <w:szCs w:val="24"/>
+            <w:lang w:val="ru-RU" w:eastAsia="ru-RU"/>
+          </w:rPr>
+          <w:t>/</w:t>
+        </w:r>
+        <w:r>
+          <w:rPr>
+            <w:rStyle w:val="a5"/>
+            <w:rFonts w:ascii="Times New Roman" w:hAnsi="Times New Roman"/>
+            <w:color w:val="auto"/>
+            <w:sz w:val="24"/>
+            <w:szCs w:val="24"/>
+            <w:lang w:val="en-US" w:eastAsia="ru-RU"/>
+          </w:rPr>
+          <w:t>m</w:t>
+        </w:r>
+      </w:hyperlink>
+      <w:r>
+        <w:rPr>
+          <w:rFonts w:ascii="Times New Roman" w:hAnsi="Times New Roman"/>
+          <w:sz w:val="24"/>
+          <w:szCs w:val="24"/>
+          <w:lang w:val="en-US" w:eastAsia="ru-RU"/>
+        </w:rPr>
+        <w:t>ain</w:t>
+      </w:r>
+      <w:r>
+        <w:rPr>
+          <w:rFonts w:ascii="Times New Roman" w:hAnsi="Times New Roman"/>
+          <w:sz w:val="24"/>
+          <w:szCs w:val="24"/>
+          <w:lang w:eastAsia="ru-RU"/>
+        </w:rPr>
+        <w:t>.</w:t>
+      </w:r>
+    </w:p>
+    <w:p>
+      <w:pPr>
+        <w:pStyle w:val="aff2"/>
+        <w:numPr>
+          <w:ilvl w:val="0"/>
+          <w:numId w:val="37"/>
+        </w:numPr>
+        <w:spacing w:line="360" w:lineRule="auto"/>
+        <w:rPr>
+          <w:rFonts w:ascii="Times New Roman" w:hAnsi="Times New Roman"/>
+          <w:sz w:val="24"/>
+          <w:szCs w:val="24"/>
+          <w:lang w:eastAsia="ru-RU"/>
+        </w:rPr>
+      </w:pPr>
+      <w:r>
+        <w:rPr>
+          <w:rFonts w:ascii="Times New Roman" w:hAnsi="Times New Roman"/>
+          <w:sz w:val="24"/>
+          <w:szCs w:val="24"/>
+          <w:lang w:eastAsia="ru-RU"/>
+        </w:rPr>
+        <w:t>Запустите проект:</w:t>
+      </w:r>
+      <w:r>
+        <w:rPr>
+          <w:rFonts w:ascii="Times New Roman" w:eastAsia="SimSun" w:hAnsi="Times New Roman"/>
+          <w:sz w:val="24"/>
+          <w:szCs w:val="24"/>
+        </w:rPr>
+        <w:t xml:space="preserve"> </w:t>
+      </w:r>
+      <w:r>
+        <w:rPr>
+          <w:rFonts w:ascii="Times New Roman" w:hAnsi="Times New Roman"/>
+          <w:sz w:val="24"/>
+          <w:szCs w:val="24"/>
+          <w:lang w:eastAsia="ru-RU"/>
+        </w:rPr>
+        <w:t>Перейдите в браузере по указанному адресу и убедитесь, что сайт работает корректно.</w:t>
+      </w:r>
+    </w:p>
+    <w:p>
+      <w:pPr>
+        <w:pStyle w:val="2"/>
+        <w:numPr>
+          <w:ilvl w:val="1"/>
+          <w:numId w:val="35"/>
+        </w:numPr>
+        <w:spacing w:before="0" w:after="0" w:line="360" w:lineRule="auto"/>
+        <w:rPr>
+          <w:rFonts w:ascii="Times New Roman" w:hAnsi="Times New Roman" w:cs="Times New Roman"/>
+          <w:i w:val="0"/>
+          <w:iCs w:val="0"/>
+          <w:sz w:val="24"/>
+          <w:szCs w:val="24"/>
+        </w:rPr>
+      </w:pPr>
+      <w:r>
+        <w:rPr>
+          <w:rFonts w:ascii="Times New Roman" w:hAnsi="Times New Roman" w:cs="Times New Roman"/>
+          <w:i w:val="0"/>
+          <w:iCs w:val="0"/>
+          <w:sz w:val="24"/>
+          <w:szCs w:val="24"/>
+        </w:rPr>
+        <w:t>Описание физической архитектуры системы</w:t>
+      </w:r>
+      <w:r>
+        <w:rPr>
+          <w:rFonts w:ascii="Times New Roman" w:hAnsi="Times New Roman" w:cs="Times New Roman"/>
+          <w:i w:val="0"/>
+          <w:iCs w:val="0"/>
+          <w:sz w:val="24"/>
+          <w:szCs w:val="24"/>
+        </w:rPr>
+        <w:t>.</w:t>
+      </w:r>
+    </w:p>
+    <w:p>
+      <w:pPr>
+        <w:spacing w:line="360" w:lineRule="auto"/>
+        <w:ind w:firstLine="644"/>
+        <w:rPr>
+          <w:rFonts w:ascii="Times New Roman" w:hAnsi="Times New Roman"/>
+          <w:sz w:val="24"/>
+          <w:lang w:eastAsia="ru-RU"/>
+        </w:rPr>
+      </w:pPr>
+      <w:r>
+        <w:rPr>
+          <w:rFonts w:ascii="Times New Roman" w:hAnsi="Times New Roman"/>
+          <w:sz w:val="24"/>
+          <w:lang w:eastAsia="ru-RU"/>
+        </w:rPr>
+        <w:t xml:space="preserve">Для работы системы необходимо наличие </w:t>
+      </w:r>
+      <w:r>
+        <w:rPr>
+          <w:rFonts w:ascii="Times New Roman" w:hAnsi="Times New Roman"/>
+          <w:sz w:val="24"/>
+          <w:lang w:eastAsia="ru-RU"/>
+        </w:rPr>
+        <w:t>компьютера</w:t>
+      </w:r>
+      <w:r>
+        <w:rPr>
+          <w:rFonts w:ascii="Times New Roman" w:hAnsi="Times New Roman"/>
+          <w:sz w:val="24"/>
+          <w:lang w:eastAsia="ru-RU"/>
+        </w:rPr>
+        <w:t xml:space="preserve"> с прис</w:t>
+      </w:r>
+      <w:r>
+        <w:rPr>
+          <w:rFonts w:ascii="Times New Roman" w:hAnsi="Times New Roman"/>
+          <w:sz w:val="24"/>
+          <w:lang w:eastAsia="ru-RU"/>
+        </w:rPr>
+        <w:t>утствующей на ней базой данных автовокзала</w:t>
+      </w:r>
+      <w:r>
+        <w:rPr>
+          <w:rFonts w:ascii="Times New Roman" w:hAnsi="Times New Roman"/>
+          <w:sz w:val="24"/>
+          <w:lang w:eastAsia="ru-RU"/>
+        </w:rPr>
+        <w:t xml:space="preserve">. В качестве СУБД используется </w:t>
+      </w:r>
+      <w:proofErr w:type="spellStart"/>
+      <w:r>
+        <w:rPr>
+          <w:rFonts w:ascii="Times New Roman" w:hAnsi="Times New Roman"/>
+          <w:sz w:val="24"/>
+          <w:lang w:eastAsia="ru-RU"/>
+        </w:rPr>
+        <w:t>PostgreSQL</w:t>
+      </w:r>
+      <w:proofErr w:type="spellEnd"/>
+      <w:r>
+        <w:rPr>
+          <w:rFonts w:ascii="Times New Roman" w:hAnsi="Times New Roman"/>
+          <w:sz w:val="24"/>
+          <w:lang w:eastAsia="ru-RU"/>
+        </w:rPr>
+        <w:t xml:space="preserve"> 15. Доступ к базам данных с клиентских компьютеров, на которых установлена исполняемая программа, осуществляется </w:t>
+      </w:r>
+      <w:r>
+        <w:rPr>
+          <w:rFonts w:ascii="Times New Roman" w:hAnsi="Times New Roman"/>
+          <w:sz w:val="24"/>
+          <w:lang w:eastAsia="ru-RU"/>
+        </w:rPr>
+        <w:t xml:space="preserve">благодаря </w:t>
+      </w:r>
+      <w:proofErr w:type="spellStart"/>
+      <w:r>
+        <w:rPr>
+          <w:rFonts w:ascii="Times New Roman" w:hAnsi="Times New Roman"/>
+          <w:sz w:val="24"/>
+          <w:lang w:eastAsia="ru-RU"/>
+        </w:rPr>
+        <w:t>фреймворку</w:t>
+      </w:r>
+      <w:proofErr w:type="spellEnd"/>
+      <w:r>
+        <w:rPr>
+          <w:rFonts w:ascii="Times New Roman" w:hAnsi="Times New Roman"/>
+          <w:sz w:val="24"/>
+          <w:lang w:eastAsia="ru-RU"/>
+        </w:rPr>
+        <w:t xml:space="preserve"> </w:t>
+      </w:r>
+      <w:proofErr w:type="spellStart"/>
+      <w:r>
+        <w:rPr>
+          <w:rFonts w:ascii="Times New Roman" w:hAnsi="Times New Roman"/>
+          <w:sz w:val="24"/>
+          <w:lang w:val="en-US" w:eastAsia="ru-RU"/>
+        </w:rPr>
+        <w:t>Laravel</w:t>
+      </w:r>
+      <w:proofErr w:type="spellEnd"/>
+      <w:r>
+        <w:rPr>
+          <w:rFonts w:ascii="Times New Roman" w:hAnsi="Times New Roman"/>
+          <w:sz w:val="24"/>
+          <w:lang w:eastAsia="ru-RU"/>
+        </w:rPr>
+        <w:t>.</w:t>
+      </w:r>
     </w:p>
     <w:p>
       <w:pPr>
@@ -20348,6 +21210,33 @@
         </w:rPr>
         <w:t>Code</w:t>
       </w:r>
+      <w:r>
+        <w:rPr>
+          <w:rFonts w:ascii="Times New Roman" w:hAnsi="Times New Roman"/>
+          <w:sz w:val="24"/>
+          <w:szCs w:val="40"/>
+        </w:rPr>
+        <w:t xml:space="preserve"> </w:t>
+      </w:r>
+      <w:r>
+        <w:rPr>
+          <w:rFonts w:ascii="Times New Roman" w:hAnsi="Times New Roman"/>
+          <w:sz w:val="24"/>
+          <w:szCs w:val="40"/>
+        </w:rPr>
+        <w:t xml:space="preserve">и </w:t>
+      </w:r>
+      <w:proofErr w:type="spellStart"/>
+      <w:r>
+        <w:rPr>
+          <w:rFonts w:ascii="Times New Roman" w:hAnsi="Times New Roman"/>
+          <w:sz w:val="24"/>
+          <w:szCs w:val="40"/>
+          <w:lang w:val="en-US"/>
+        </w:rPr>
+        <w:t>PhpStorm</w:t>
+      </w:r>
+      <w:proofErr w:type="spellEnd"/>
       <w:r>
         <w:rPr>
           <w:rFonts w:ascii="Times New Roman" w:hAnsi="Times New Roman"/>
@@ -21426,7 +22315,7 @@
                     </pic:cNvPicPr>
                   </pic:nvPicPr>
                   <pic:blipFill>
-                    <a:blip r:embed="rId20">
+                    <a:blip r:embed="rId21">
                       <a:extLst>
                         <a:ext uri="{28A0092B-C50C-407E-A947-70E740481C1C}">
                           <a14:useLocalDpi xmlns:a14="http://schemas.microsoft.com/office/drawing/2010/main" val="0"/>
@@ -21530,7 +22419,7 @@
                     </pic:cNvPicPr>
                   </pic:nvPicPr>
                   <pic:blipFill>
-                    <a:blip r:embed="rId21">
+                    <a:blip r:embed="rId22">
                       <a:extLst>
                         <a:ext uri="{28A0092B-C50C-407E-A947-70E740481C1C}">
                           <a14:useLocalDpi xmlns:a14="http://schemas.microsoft.com/office/drawing/2010/main" val="0"/>
@@ -21713,7 +22602,7 @@
                     </pic:cNvPicPr>
                   </pic:nvPicPr>
                   <pic:blipFill>
-                    <a:blip r:embed="rId22">
+                    <a:blip r:embed="rId23">
                       <a:extLst>
                         <a:ext uri="{28A0092B-C50C-407E-A947-70E740481C1C}">
                           <a14:useLocalDpi xmlns:a14="http://schemas.microsoft.com/office/drawing/2010/main" val="0"/>
@@ -21817,7 +22706,7 @@
                     </pic:cNvPicPr>
                   </pic:nvPicPr>
                   <pic:blipFill>
-                    <a:blip r:embed="rId23">
+                    <a:blip r:embed="rId24">
                       <a:extLst>
                         <a:ext uri="{28A0092B-C50C-407E-A947-70E740481C1C}">
                           <a14:useLocalDpi xmlns:a14="http://schemas.microsoft.com/office/drawing/2010/main" val="0"/>
@@ -21966,7 +22855,7 @@
                     </pic:cNvPicPr>
                   </pic:nvPicPr>
                   <pic:blipFill>
-                    <a:blip r:embed="rId24">
+                    <a:blip r:embed="rId25">
                       <a:extLst>
                         <a:ext uri="{28A0092B-C50C-407E-A947-70E740481C1C}">
                           <a14:useLocalDpi xmlns:a14="http://schemas.microsoft.com/office/drawing/2010/main" val="0"/>
@@ -22068,7 +22957,7 @@
                     </pic:cNvPicPr>
                   </pic:nvPicPr>
                   <pic:blipFill>
-                    <a:blip r:embed="rId25">
+                    <a:blip r:embed="rId26">
                       <a:extLst>
                         <a:ext uri="{28A0092B-C50C-407E-A947-70E740481C1C}">
                           <a14:useLocalDpi xmlns:a14="http://schemas.microsoft.com/office/drawing/2010/main" val="0"/>
@@ -22283,7 +23172,7 @@
       </w:pPr>
     </w:p>
     <w:sectPr>
-      <w:headerReference w:type="default" r:id="rId26"/>
+      <w:headerReference w:type="default" r:id="rId27"/>
       <w:pgSz w:w="11906" w:h="16838"/>
       <w:pgMar w:top="1418" w:right="851" w:bottom="851" w:left="1134" w:header="709" w:footer="0" w:gutter="0"/>
       <w:cols w:space="720"/>
@@ -22440,7 +23329,7 @@
                             <w:rPr>
                               <w:noProof/>
                             </w:rPr>
-                            <w:t>26</w:t>
+                            <w:t>21</w:t>
                           </w:r>
                           <w:r>
                             <w:fldChar w:fldCharType="end"/>
@@ -22486,7 +23375,7 @@
                       <w:rPr>
                         <w:noProof/>
                       </w:rPr>
-                      <w:t>26</w:t>
+                      <w:t>21</w:t>
                     </w:r>
                     <w:r>
                       <w:fldChar w:fldCharType="end"/>
@@ -22830,6 +23719,119 @@
     </w:lvl>
   </w:abstractNum>
   <w:abstractNum w:abstractNumId="2">
+    <w:nsid w:val="0D4D67B9"/>
+    <w:multiLevelType w:val="hybridMultilevel"/>
+    <w:tmpl w:val="E8A82DD6"/>
+    <w:lvl w:ilvl="0" w:tplc="04190001">
+      <w:start w:val="1"/>
+      <w:numFmt w:val="bullet"/>
+      <w:lvlText w:val=""/>
+      <w:lvlJc w:val="left"/>
+      <w:pPr>
+        <w:ind w:left="1068" w:hanging="360"/>
+      </w:pPr>
+      <w:rPr>
+        <w:rFonts w:ascii="Symbol" w:hAnsi="Symbol" w:hint="default"/>
+      </w:rPr>
+    </w:lvl>
+    <w:lvl w:ilvl="1" w:tplc="04190003" w:tentative="1">
+      <w:start w:val="1"/>
+      <w:numFmt w:val="bullet"/>
+      <w:lvlText w:val="o"/>
+      <w:lvlJc w:val="left"/>
+      <w:pPr>
+        <w:ind w:left="1788" w:hanging="360"/>
+      </w:pPr>
+      <w:rPr>
+        <w:rFonts w:ascii="Courier New" w:hAnsi="Courier New" w:cs="Courier New" w:hint="default"/>
+      </w:rPr>
+    </w:lvl>
+    <w:lvl w:ilvl="2" w:tplc="04190005" w:tentative="1">
+      <w:start w:val="1"/>
+      <w:numFmt w:val="bullet"/>
+      <w:lvlText w:val=""/>
+      <w:lvlJc w:val="left"/>
+      <w:pPr>
+        <w:ind w:left="2508" w:hanging="360"/>
+      </w:pPr>
+      <w:rPr>
+        <w:rFonts w:ascii="Wingdings" w:hAnsi="Wingdings" w:hint="default"/>
+      </w:rPr>
+    </w:lvl>
+    <w:lvl w:ilvl="3" w:tplc="04190001" w:tentative="1">
+      <w:start w:val="1"/>
+      <w:numFmt w:val="bullet"/>
+      <w:lvlText w:val=""/>
+      <w:lvlJc w:val="left"/>
+      <w:pPr>
+        <w:ind w:left="3228" w:hanging="360"/>
+      </w:pPr>
+      <w:rPr>
+        <w:rFonts w:ascii="Symbol" w:hAnsi="Symbol" w:hint="default"/>
+      </w:rPr>
+    </w:lvl>
+    <w:lvl w:ilvl="4" w:tplc="04190003" w:tentative="1">
+      <w:start w:val="1"/>
+      <w:numFmt w:val="bullet"/>
+      <w:lvlText w:val="o"/>
+      <w:lvlJc w:val="left"/>
+      <w:pPr>
+        <w:ind w:left="3948" w:hanging="360"/>
+      </w:pPr>
+      <w:rPr>
+        <w:rFonts w:ascii="Courier New" w:hAnsi="Courier New" w:cs="Courier New" w:hint="default"/>
+      </w:rPr>
+    </w:lvl>
+    <w:lvl w:ilvl="5" w:tplc="04190005" w:tentative="1">
+      <w:start w:val="1"/>
+      <w:numFmt w:val="bullet"/>
+      <w:lvlText w:val=""/>
+      <w:lvlJc w:val="left"/>
+      <w:pPr>
+        <w:ind w:left="4668" w:hanging="360"/>
+      </w:pPr>
+      <w:rPr>
+        <w:rFonts w:ascii="Wingdings" w:hAnsi="Wingdings" w:hint="default"/>
+      </w:rPr>
+    </w:lvl>
+    <w:lvl w:ilvl="6" w:tplc="04190001" w:tentative="1">
+      <w:start w:val="1"/>
+      <w:numFmt w:val="bullet"/>
+      <w:lvlText w:val=""/>
+      <w:lvlJc w:val="left"/>
+      <w:pPr>
+        <w:ind w:left="5388" w:hanging="360"/>
+      </w:pPr>
+      <w:rPr>
+        <w:rFonts w:ascii="Symbol" w:hAnsi="Symbol" w:hint="default"/>
+      </w:rPr>
+    </w:lvl>
+    <w:lvl w:ilvl="7" w:tplc="04190003" w:tentative="1">
+      <w:start w:val="1"/>
+      <w:numFmt w:val="bullet"/>
+      <w:lvlText w:val="o"/>
+      <w:lvlJc w:val="left"/>
+      <w:pPr>
+        <w:ind w:left="6108" w:hanging="360"/>
+      </w:pPr>
+      <w:rPr>
+        <w:rFonts w:ascii="Courier New" w:hAnsi="Courier New" w:cs="Courier New" w:hint="default"/>
+      </w:rPr>
+    </w:lvl>
+    <w:lvl w:ilvl="8" w:tplc="04190005" w:tentative="1">
+      <w:start w:val="1"/>
+      <w:numFmt w:val="bullet"/>
+      <w:lvlText w:val=""/>
+      <w:lvlJc w:val="left"/>
+      <w:pPr>
+        <w:ind w:left="6828" w:hanging="360"/>
+      </w:pPr>
+      <w:rPr>
+        <w:rFonts w:ascii="Wingdings" w:hAnsi="Wingdings" w:hint="default"/>
+      </w:rPr>
+    </w:lvl>
+  </w:abstractNum>
+  <w:abstractNum w:abstractNumId="3">
     <w:nsid w:val="0ECC5FC4"/>
     <w:multiLevelType w:val="hybridMultilevel"/>
     <w:tmpl w:val="3AF07E8E"/>
@@ -22942,7 +23944,7 @@
       </w:rPr>
     </w:lvl>
   </w:abstractNum>
-  <w:abstractNum w:abstractNumId="3">
+  <w:abstractNum w:abstractNumId="4">
     <w:nsid w:val="0F1E34D2"/>
     <w:multiLevelType w:val="multilevel"/>
     <w:tmpl w:val="5A8E6F20"/>
@@ -23059,7 +24061,7 @@
       </w:pPr>
     </w:lvl>
   </w:abstractNum>
-  <w:abstractNum w:abstractNumId="4">
+  <w:abstractNum w:abstractNumId="5">
     <w:nsid w:val="0FA27983"/>
     <w:multiLevelType w:val="hybridMultilevel"/>
     <w:tmpl w:val="F5F42F22"/>
@@ -23172,7 +24174,7 @@
       </w:rPr>
     </w:lvl>
   </w:abstractNum>
-  <w:abstractNum w:abstractNumId="5">
+  <w:abstractNum w:abstractNumId="6">
     <w:nsid w:val="11261A82"/>
     <w:multiLevelType w:val="hybridMultilevel"/>
     <w:tmpl w:val="955EA0DA"/>
@@ -23285,7 +24287,7 @@
       </w:rPr>
     </w:lvl>
   </w:abstractNum>
-  <w:abstractNum w:abstractNumId="6">
+  <w:abstractNum w:abstractNumId="7">
     <w:nsid w:val="136E1494"/>
     <w:multiLevelType w:val="hybridMultilevel"/>
     <w:tmpl w:val="EA5C683C"/>
@@ -23398,7 +24400,7 @@
       </w:rPr>
     </w:lvl>
   </w:abstractNum>
-  <w:abstractNum w:abstractNumId="7">
+  <w:abstractNum w:abstractNumId="8">
     <w:nsid w:val="14DB50AE"/>
     <w:multiLevelType w:val="hybridMultilevel"/>
     <w:tmpl w:val="B9580A28"/>
@@ -23511,7 +24513,7 @@
       </w:rPr>
     </w:lvl>
   </w:abstractNum>
-  <w:abstractNum w:abstractNumId="8">
+  <w:abstractNum w:abstractNumId="9">
     <w:nsid w:val="16C12583"/>
     <w:multiLevelType w:val="hybridMultilevel"/>
     <w:tmpl w:val="ED849052"/>
@@ -23624,7 +24626,7 @@
       </w:rPr>
     </w:lvl>
   </w:abstractNum>
-  <w:abstractNum w:abstractNumId="9">
+  <w:abstractNum w:abstractNumId="10">
     <w:nsid w:val="1795551A"/>
     <w:multiLevelType w:val="hybridMultilevel"/>
     <w:tmpl w:val="FE907172"/>
@@ -23737,7 +24739,7 @@
       </w:rPr>
     </w:lvl>
   </w:abstractNum>
-  <w:abstractNum w:abstractNumId="10">
+  <w:abstractNum w:abstractNumId="11">
     <w:nsid w:val="24DF4971"/>
     <w:multiLevelType w:val="multilevel"/>
     <w:tmpl w:val="55EA6298"/>
@@ -23850,7 +24852,7 @@
       </w:rPr>
     </w:lvl>
   </w:abstractNum>
-  <w:abstractNum w:abstractNumId="11">
+  <w:abstractNum w:abstractNumId="12">
     <w:nsid w:val="25A30BAE"/>
     <w:multiLevelType w:val="hybridMultilevel"/>
     <w:tmpl w:val="9FA649DC"/>
@@ -23963,7 +24965,7 @@
       </w:rPr>
     </w:lvl>
   </w:abstractNum>
-  <w:abstractNum w:abstractNumId="12">
+  <w:abstractNum w:abstractNumId="13">
     <w:nsid w:val="27105972"/>
     <w:multiLevelType w:val="multilevel"/>
     <w:tmpl w:val="5DCCB65C"/>
@@ -24112,7 +25114,7 @@
       </w:rPr>
     </w:lvl>
   </w:abstractNum>
-  <w:abstractNum w:abstractNumId="13">
+  <w:abstractNum w:abstractNumId="14">
     <w:nsid w:val="27687A4B"/>
     <w:multiLevelType w:val="multilevel"/>
     <w:tmpl w:val="E2346700"/>
@@ -24261,7 +25263,7 @@
       </w:rPr>
     </w:lvl>
   </w:abstractNum>
-  <w:abstractNum w:abstractNumId="14">
+  <w:abstractNum w:abstractNumId="15">
     <w:nsid w:val="2A84455D"/>
     <w:multiLevelType w:val="hybridMultilevel"/>
     <w:tmpl w:val="A0A8EB26"/>
@@ -24374,7 +25376,120 @@
       </w:rPr>
     </w:lvl>
   </w:abstractNum>
-  <w:abstractNum w:abstractNumId="15">
+  <w:abstractNum w:abstractNumId="16">
+    <w:nsid w:val="2C986EC6"/>
+    <w:multiLevelType w:val="hybridMultilevel"/>
+    <w:tmpl w:val="F85203AC"/>
+    <w:lvl w:ilvl="0" w:tplc="04190001">
+      <w:start w:val="1"/>
+      <w:numFmt w:val="bullet"/>
+      <w:lvlText w:val=""/>
+      <w:lvlJc w:val="left"/>
+      <w:pPr>
+        <w:ind w:left="1068" w:hanging="360"/>
+      </w:pPr>
+      <w:rPr>
+        <w:rFonts w:ascii="Symbol" w:hAnsi="Symbol" w:hint="default"/>
+      </w:rPr>
+    </w:lvl>
+    <w:lvl w:ilvl="1" w:tplc="04190003" w:tentative="1">
+      <w:start w:val="1"/>
+      <w:numFmt w:val="bullet"/>
+      <w:lvlText w:val="o"/>
+      <w:lvlJc w:val="left"/>
+      <w:pPr>
+        <w:ind w:left="1788" w:hanging="360"/>
+      </w:pPr>
+      <w:rPr>
+        <w:rFonts w:ascii="Courier New" w:hAnsi="Courier New" w:cs="Courier New" w:hint="default"/>
+      </w:rPr>
+    </w:lvl>
+    <w:lvl w:ilvl="2" w:tplc="04190005" w:tentative="1">
+      <w:start w:val="1"/>
+      <w:numFmt w:val="bullet"/>
+      <w:lvlText w:val=""/>
+      <w:lvlJc w:val="left"/>
+      <w:pPr>
+        <w:ind w:left="2508" w:hanging="360"/>
+      </w:pPr>
+      <w:rPr>
+        <w:rFonts w:ascii="Wingdings" w:hAnsi="Wingdings" w:hint="default"/>
+      </w:rPr>
+    </w:lvl>
+    <w:lvl w:ilvl="3" w:tplc="04190001" w:tentative="1">
+      <w:start w:val="1"/>
+      <w:numFmt w:val="bullet"/>
+      <w:lvlText w:val=""/>
+      <w:lvlJc w:val="left"/>
+      <w:pPr>
+        <w:ind w:left="3228" w:hanging="360"/>
+      </w:pPr>
+      <w:rPr>
+        <w:rFonts w:ascii="Symbol" w:hAnsi="Symbol" w:hint="default"/>
+      </w:rPr>
+    </w:lvl>
+    <w:lvl w:ilvl="4" w:tplc="04190003" w:tentative="1">
+      <w:start w:val="1"/>
+      <w:numFmt w:val="bullet"/>
+      <w:lvlText w:val="o"/>
+      <w:lvlJc w:val="left"/>
+      <w:pPr>
+        <w:ind w:left="3948" w:hanging="360"/>
+      </w:pPr>
+      <w:rPr>
+        <w:rFonts w:ascii="Courier New" w:hAnsi="Courier New" w:cs="Courier New" w:hint="default"/>
+      </w:rPr>
+    </w:lvl>
+    <w:lvl w:ilvl="5" w:tplc="04190005" w:tentative="1">
+      <w:start w:val="1"/>
+      <w:numFmt w:val="bullet"/>
+      <w:lvlText w:val=""/>
+      <w:lvlJc w:val="left"/>
+      <w:pPr>
+        <w:ind w:left="4668" w:hanging="360"/>
+      </w:pPr>
+      <w:rPr>
+        <w:rFonts w:ascii="Wingdings" w:hAnsi="Wingdings" w:hint="default"/>
+      </w:rPr>
+    </w:lvl>
+    <w:lvl w:ilvl="6" w:tplc="04190001" w:tentative="1">
+      <w:start w:val="1"/>
+      <w:numFmt w:val="bullet"/>
+      <w:lvlText w:val=""/>
+      <w:lvlJc w:val="left"/>
+      <w:pPr>
+        <w:ind w:left="5388" w:hanging="360"/>
+      </w:pPr>
+      <w:rPr>
+        <w:rFonts w:ascii="Symbol" w:hAnsi="Symbol" w:hint="default"/>
+      </w:rPr>
+    </w:lvl>
+    <w:lvl w:ilvl="7" w:tplc="04190003" w:tentative="1">
+      <w:start w:val="1"/>
+      <w:numFmt w:val="bullet"/>
+      <w:lvlText w:val="o"/>
+      <w:lvlJc w:val="left"/>
+      <w:pPr>
+        <w:ind w:left="6108" w:hanging="360"/>
+      </w:pPr>
+      <w:rPr>
+        <w:rFonts w:ascii="Courier New" w:hAnsi="Courier New" w:cs="Courier New" w:hint="default"/>
+      </w:rPr>
+    </w:lvl>
+    <w:lvl w:ilvl="8" w:tplc="04190005" w:tentative="1">
+      <w:start w:val="1"/>
+      <w:numFmt w:val="bullet"/>
+      <w:lvlText w:val=""/>
+      <w:lvlJc w:val="left"/>
+      <w:pPr>
+        <w:ind w:left="6828" w:hanging="360"/>
+      </w:pPr>
+      <w:rPr>
+        <w:rFonts w:ascii="Wingdings" w:hAnsi="Wingdings" w:hint="default"/>
+      </w:rPr>
+    </w:lvl>
+  </w:abstractNum>
+  <w:abstractNum w:abstractNumId="17">
     <w:nsid w:val="3009011E"/>
     <w:multiLevelType w:val="hybridMultilevel"/>
     <w:tmpl w:val="3034C422"/>
@@ -24487,7 +25602,7 @@
       </w:rPr>
     </w:lvl>
   </w:abstractNum>
-  <w:abstractNum w:abstractNumId="16">
+  <w:abstractNum w:abstractNumId="18">
     <w:nsid w:val="31152E94"/>
     <w:multiLevelType w:val="hybridMultilevel"/>
     <w:tmpl w:val="19F63D08"/>
@@ -24600,7 +25715,7 @@
       </w:rPr>
     </w:lvl>
   </w:abstractNum>
-  <w:abstractNum w:abstractNumId="17">
+  <w:abstractNum w:abstractNumId="19">
     <w:nsid w:val="34D62A07"/>
     <w:multiLevelType w:val="multilevel"/>
     <w:tmpl w:val="08C0254E"/>
@@ -24713,7 +25828,120 @@
       </w:rPr>
     </w:lvl>
   </w:abstractNum>
-  <w:abstractNum w:abstractNumId="18">
+  <w:abstractNum w:abstractNumId="20">
+    <w:nsid w:val="363D1013"/>
+    <w:multiLevelType w:val="hybridMultilevel"/>
+    <w:tmpl w:val="D09A3D32"/>
+    <w:lvl w:ilvl="0" w:tplc="04190001">
+      <w:start w:val="1"/>
+      <w:numFmt w:val="bullet"/>
+      <w:lvlText w:val=""/>
+      <w:lvlJc w:val="left"/>
+      <w:pPr>
+        <w:ind w:left="1068" w:hanging="360"/>
+      </w:pPr>
+      <w:rPr>
+        <w:rFonts w:ascii="Symbol" w:hAnsi="Symbol" w:hint="default"/>
+      </w:rPr>
+    </w:lvl>
+    <w:lvl w:ilvl="1" w:tplc="04190003" w:tentative="1">
+      <w:start w:val="1"/>
+      <w:numFmt w:val="bullet"/>
+      <w:lvlText w:val="o"/>
+      <w:lvlJc w:val="left"/>
+      <w:pPr>
+        <w:ind w:left="1788" w:hanging="360"/>
+      </w:pPr>
+      <w:rPr>
+        <w:rFonts w:ascii="Courier New" w:hAnsi="Courier New" w:cs="Courier New" w:hint="default"/>
+      </w:rPr>
+    </w:lvl>
+    <w:lvl w:ilvl="2" w:tplc="04190005" w:tentative="1">
+      <w:start w:val="1"/>
+      <w:numFmt w:val="bullet"/>
+      <w:lvlText w:val=""/>
+      <w:lvlJc w:val="left"/>
+      <w:pPr>
+        <w:ind w:left="2508" w:hanging="360"/>
+      </w:pPr>
+      <w:rPr>
+        <w:rFonts w:ascii="Wingdings" w:hAnsi="Wingdings" w:hint="default"/>
+      </w:rPr>
+    </w:lvl>
+    <w:lvl w:ilvl="3" w:tplc="04190001" w:tentative="1">
+      <w:start w:val="1"/>
+      <w:numFmt w:val="bullet"/>
+      <w:lvlText w:val=""/>
+      <w:lvlJc w:val="left"/>
+      <w:pPr>
+        <w:ind w:left="3228" w:hanging="360"/>
+      </w:pPr>
+      <w:rPr>
+        <w:rFonts w:ascii="Symbol" w:hAnsi="Symbol" w:hint="default"/>
+      </w:rPr>
+    </w:lvl>
+    <w:lvl w:ilvl="4" w:tplc="04190003" w:tentative="1">
+      <w:start w:val="1"/>
+      <w:numFmt w:val="bullet"/>
+      <w:lvlText w:val="o"/>
+      <w:lvlJc w:val="left"/>
+      <w:pPr>
+        <w:ind w:left="3948" w:hanging="360"/>
+      </w:pPr>
+      <w:rPr>
+        <w:rFonts w:ascii="Courier New" w:hAnsi="Courier New" w:cs="Courier New" w:hint="default"/>
+      </w:rPr>
+    </w:lvl>
+    <w:lvl w:ilvl="5" w:tplc="04190005" w:tentative="1">
+      <w:start w:val="1"/>
+      <w:numFmt w:val="bullet"/>
+      <w:lvlText w:val=""/>
+      <w:lvlJc w:val="left"/>
+      <w:pPr>
+        <w:ind w:left="4668" w:hanging="360"/>
+      </w:pPr>
+      <w:rPr>
+        <w:rFonts w:ascii="Wingdings" w:hAnsi="Wingdings" w:hint="default"/>
+      </w:rPr>
+    </w:lvl>
+    <w:lvl w:ilvl="6" w:tplc="04190001" w:tentative="1">
+      <w:start w:val="1"/>
+      <w:numFmt w:val="bullet"/>
+      <w:lvlText w:val=""/>
+      <w:lvlJc w:val="left"/>
+      <w:pPr>
+        <w:ind w:left="5388" w:hanging="360"/>
+      </w:pPr>
+      <w:rPr>
+        <w:rFonts w:ascii="Symbol" w:hAnsi="Symbol" w:hint="default"/>
+      </w:rPr>
+    </w:lvl>
+    <w:lvl w:ilvl="7" w:tplc="04190003" w:tentative="1">
+      <w:start w:val="1"/>
+      <w:numFmt w:val="bullet"/>
+      <w:lvlText w:val="o"/>
+      <w:lvlJc w:val="left"/>
+      <w:pPr>
+        <w:ind w:left="6108" w:hanging="360"/>
+      </w:pPr>
+      <w:rPr>
+        <w:rFonts w:ascii="Courier New" w:hAnsi="Courier New" w:cs="Courier New" w:hint="default"/>
+      </w:rPr>
+    </w:lvl>
+    <w:lvl w:ilvl="8" w:tplc="04190005" w:tentative="1">
+      <w:start w:val="1"/>
+      <w:numFmt w:val="bullet"/>
+      <w:lvlText w:val=""/>
+      <w:lvlJc w:val="left"/>
+      <w:pPr>
+        <w:ind w:left="6828" w:hanging="360"/>
+      </w:pPr>
+      <w:rPr>
+        <w:rFonts w:ascii="Wingdings" w:hAnsi="Wingdings" w:hint="default"/>
+      </w:rPr>
+    </w:lvl>
+  </w:abstractNum>
+  <w:abstractNum w:abstractNumId="21">
     <w:nsid w:val="3C927E96"/>
     <w:multiLevelType w:val="multilevel"/>
     <w:tmpl w:val="36141810"/>
@@ -24862,7 +26090,7 @@
       </w:rPr>
     </w:lvl>
   </w:abstractNum>
-  <w:abstractNum w:abstractNumId="19">
+  <w:abstractNum w:abstractNumId="22">
     <w:nsid w:val="44A66900"/>
     <w:multiLevelType w:val="hybridMultilevel"/>
     <w:tmpl w:val="E68C2BEC"/>
@@ -24975,7 +26203,7 @@
       </w:rPr>
     </w:lvl>
   </w:abstractNum>
-  <w:abstractNum w:abstractNumId="20">
+  <w:abstractNum w:abstractNumId="23">
     <w:nsid w:val="47E60578"/>
     <w:multiLevelType w:val="hybridMultilevel"/>
     <w:tmpl w:val="0DDACDF0"/>
@@ -25061,7 +26289,7 @@
       </w:pPr>
     </w:lvl>
   </w:abstractNum>
-  <w:abstractNum w:abstractNumId="21">
+  <w:abstractNum w:abstractNumId="24">
     <w:nsid w:val="4B6D6681"/>
     <w:multiLevelType w:val="hybridMultilevel"/>
     <w:tmpl w:val="81369ABA"/>
@@ -25174,7 +26402,93 @@
       </w:rPr>
     </w:lvl>
   </w:abstractNum>
-  <w:abstractNum w:abstractNumId="22">
+  <w:abstractNum w:abstractNumId="25">
+    <w:nsid w:val="4EC059A9"/>
+    <w:multiLevelType w:val="hybridMultilevel"/>
+    <w:tmpl w:val="C1406310"/>
+    <w:lvl w:ilvl="0" w:tplc="0419000F">
+      <w:start w:val="1"/>
+      <w:numFmt w:val="decimal"/>
+      <w:lvlText w:val="%1."/>
+      <w:lvlJc w:val="left"/>
+      <w:pPr>
+        <w:ind w:left="720" w:hanging="360"/>
+      </w:pPr>
+    </w:lvl>
+    <w:lvl w:ilvl="1" w:tplc="04190019" w:tentative="1">
+      <w:start w:val="1"/>
+      <w:numFmt w:val="lowerLetter"/>
+      <w:lvlText w:val="%2."/>
+      <w:lvlJc w:val="left"/>
+      <w:pPr>
+        <w:ind w:left="1440" w:hanging="360"/>
+      </w:pPr>
+    </w:lvl>
+    <w:lvl w:ilvl="2" w:tplc="0419001B" w:tentative="1">
+      <w:start w:val="1"/>
+      <w:numFmt w:val="lowerRoman"/>
+      <w:lvlText w:val="%3."/>
+      <w:lvlJc w:val="right"/>
+      <w:pPr>
+        <w:ind w:left="2160" w:hanging="180"/>
+      </w:pPr>
+    </w:lvl>
+    <w:lvl w:ilvl="3" w:tplc="0419000F" w:tentative="1">
+      <w:start w:val="1"/>
+      <w:numFmt w:val="decimal"/>
+      <w:lvlText w:val="%4."/>
+      <w:lvlJc w:val="left"/>
+      <w:pPr>
+        <w:ind w:left="2880" w:hanging="360"/>
+      </w:pPr>
+    </w:lvl>
+    <w:lvl w:ilvl="4" w:tplc="04190019" w:tentative="1">
+      <w:start w:val="1"/>
+      <w:numFmt w:val="lowerLetter"/>
+      <w:lvlText w:val="%5."/>
+      <w:lvlJc w:val="left"/>
+      <w:pPr>
+        <w:ind w:left="3600" w:hanging="360"/>
+      </w:pPr>
+    </w:lvl>
+    <w:lvl w:ilvl="5" w:tplc="0419001B" w:tentative="1">
+      <w:start w:val="1"/>
+      <w:numFmt w:val="lowerRoman"/>
+      <w:lvlText w:val="%6."/>
+      <w:lvlJc w:val="right"/>
+      <w:pPr>
+        <w:ind w:left="4320" w:hanging="180"/>
+      </w:pPr>
+    </w:lvl>
+    <w:lvl w:ilvl="6" w:tplc="0419000F" w:tentative="1">
+      <w:start w:val="1"/>
+      <w:numFmt w:val="decimal"/>
+      <w:lvlText w:val="%7."/>
+      <w:lvlJc w:val="left"/>
+      <w:pPr>
+        <w:ind w:left="5040" w:hanging="360"/>
+      </w:pPr>
+    </w:lvl>
+    <w:lvl w:ilvl="7" w:tplc="04190019" w:tentative="1">
+      <w:start w:val="1"/>
+      <w:numFmt w:val="lowerLetter"/>
+      <w:lvlText w:val="%8."/>
+      <w:lvlJc w:val="left"/>
+      <w:pPr>
+        <w:ind w:left="5760" w:hanging="360"/>
+      </w:pPr>
+    </w:lvl>
+    <w:lvl w:ilvl="8" w:tplc="0419001B" w:tentative="1">
+      <w:start w:val="1"/>
+      <w:numFmt w:val="lowerRoman"/>
+      <w:lvlText w:val="%9."/>
+      <w:lvlJc w:val="right"/>
+      <w:pPr>
+        <w:ind w:left="6480" w:hanging="180"/>
+      </w:pPr>
+    </w:lvl>
+  </w:abstractNum>
+  <w:abstractNum w:abstractNumId="26">
     <w:nsid w:val="5149289B"/>
     <w:multiLevelType w:val="multilevel"/>
     <w:tmpl w:val="DDD6F160"/>
@@ -25287,7 +26601,7 @@
       </w:rPr>
     </w:lvl>
   </w:abstractNum>
-  <w:abstractNum w:abstractNumId="23">
+  <w:abstractNum w:abstractNumId="27">
     <w:nsid w:val="51CE029D"/>
     <w:multiLevelType w:val="multilevel"/>
     <w:tmpl w:val="FD22B99C"/>
@@ -25436,7 +26750,7 @@
       </w:rPr>
     </w:lvl>
   </w:abstractNum>
-  <w:abstractNum w:abstractNumId="24">
+  <w:abstractNum w:abstractNumId="28">
     <w:nsid w:val="56EB3010"/>
     <w:multiLevelType w:val="hybridMultilevel"/>
     <w:tmpl w:val="198C6FC6"/>
@@ -25549,7 +26863,7 @@
       </w:rPr>
     </w:lvl>
   </w:abstractNum>
-  <w:abstractNum w:abstractNumId="25">
+  <w:abstractNum w:abstractNumId="29">
     <w:nsid w:val="578B3634"/>
     <w:multiLevelType w:val="multilevel"/>
     <w:tmpl w:val="9B0A52A8"/>
@@ -25641,7 +26955,7 @@
       </w:pPr>
     </w:lvl>
   </w:abstractNum>
-  <w:abstractNum w:abstractNumId="26">
+  <w:abstractNum w:abstractNumId="30">
     <w:nsid w:val="63AA3DAE"/>
     <w:multiLevelType w:val="hybridMultilevel"/>
     <w:tmpl w:val="134E0BD8"/>
@@ -25754,7 +27068,7 @@
       </w:rPr>
     </w:lvl>
   </w:abstractNum>
-  <w:abstractNum w:abstractNumId="27">
+  <w:abstractNum w:abstractNumId="31">
     <w:nsid w:val="6432145F"/>
     <w:multiLevelType w:val="multilevel"/>
     <w:tmpl w:val="76148230"/>
@@ -25903,7 +27217,7 @@
       </w:rPr>
     </w:lvl>
   </w:abstractNum>
-  <w:abstractNum w:abstractNumId="28">
+  <w:abstractNum w:abstractNumId="32">
     <w:nsid w:val="657F7CA8"/>
     <w:multiLevelType w:val="multilevel"/>
     <w:tmpl w:val="2EF8512E"/>
@@ -26052,7 +27366,7 @@
       </w:rPr>
     </w:lvl>
   </w:abstractNum>
-  <w:abstractNum w:abstractNumId="29">
+  <w:abstractNum w:abstractNumId="33">
     <w:nsid w:val="680C70E8"/>
     <w:multiLevelType w:val="multilevel"/>
     <w:tmpl w:val="E354CD56"/>
@@ -26197,7 +27511,7 @@
       </w:rPr>
     </w:lvl>
   </w:abstractNum>
-  <w:abstractNum w:abstractNumId="30">
+  <w:abstractNum w:abstractNumId="34">
     <w:nsid w:val="6B350CEE"/>
     <w:multiLevelType w:val="hybridMultilevel"/>
     <w:tmpl w:val="8036FD32"/>
@@ -26310,7 +27624,7 @@
       </w:rPr>
     </w:lvl>
   </w:abstractNum>
-  <w:abstractNum w:abstractNumId="31">
+  <w:abstractNum w:abstractNumId="35">
     <w:nsid w:val="73DC1B7D"/>
     <w:multiLevelType w:val="hybridMultilevel"/>
     <w:tmpl w:val="9878DADC"/>
@@ -26423,7 +27737,7 @@
       </w:rPr>
     </w:lvl>
   </w:abstractNum>
-  <w:abstractNum w:abstractNumId="32">
+  <w:abstractNum w:abstractNumId="36">
     <w:nsid w:val="74FF3156"/>
     <w:multiLevelType w:val="hybridMultilevel"/>
     <w:tmpl w:val="D51AF9D0"/>
@@ -26536,7 +27850,7 @@
       </w:rPr>
     </w:lvl>
   </w:abstractNum>
-  <w:abstractNum w:abstractNumId="33">
+  <w:abstractNum w:abstractNumId="37">
     <w:nsid w:val="751F70FD"/>
     <w:multiLevelType w:val="hybridMultilevel"/>
     <w:tmpl w:val="C99C0A12"/>
@@ -26649,7 +27963,7 @@
       </w:rPr>
     </w:lvl>
   </w:abstractNum>
-  <w:abstractNum w:abstractNumId="34">
+  <w:abstractNum w:abstractNumId="38">
     <w:nsid w:val="7A584E4A"/>
     <w:multiLevelType w:val="hybridMultilevel"/>
     <w:tmpl w:val="40289EAA"/>
@@ -26762,7 +28076,7 @@
       </w:rPr>
     </w:lvl>
   </w:abstractNum>
-  <w:abstractNum w:abstractNumId="35">
+  <w:abstractNum w:abstractNumId="39">
     <w:nsid w:val="7D004AA6"/>
     <w:multiLevelType w:val="multilevel"/>
     <w:tmpl w:val="63DEA09C"/>
@@ -26878,111 +28192,123 @@
     </w:lvl>
   </w:abstractNum>
   <w:num w:numId="1">
-    <w:abstractNumId w:val="25"/>
+    <w:abstractNumId w:val="29"/>
   </w:num>
   <w:num w:numId="2">
-    <w:abstractNumId w:val="10"/>
+    <w:abstractNumId w:val="11"/>
   </w:num>
   <w:num w:numId="3">
-    <w:abstractNumId w:val="26"/>
+    <w:abstractNumId w:val="30"/>
   </w:num>
   <w:num w:numId="4">
-    <w:abstractNumId w:val="13"/>
+    <w:abstractNumId w:val="14"/>
   </w:num>
   <w:num w:numId="5">
+    <w:abstractNumId w:val="31"/>
+  </w:num>
+  <w:num w:numId="6">
+    <w:abstractNumId w:val="21"/>
+  </w:num>
+  <w:num w:numId="7">
+    <w:abstractNumId w:val="32"/>
+  </w:num>
+  <w:num w:numId="8">
     <w:abstractNumId w:val="27"/>
   </w:num>
-  <w:num w:numId="6">
-    <w:abstractNumId w:val="18"/>
-  </w:num>
-  <w:num w:numId="7">
-    <w:abstractNumId w:val="28"/>
-  </w:num>
-  <w:num w:numId="8">
-    <w:abstractNumId w:val="23"/>
-  </w:num>
   <w:num w:numId="9">
-    <w:abstractNumId w:val="12"/>
+    <w:abstractNumId w:val="13"/>
   </w:num>
   <w:num w:numId="10">
     <w:abstractNumId w:val="0"/>
   </w:num>
   <w:num w:numId="11">
-    <w:abstractNumId w:val="29"/>
+    <w:abstractNumId w:val="33"/>
   </w:num>
   <w:num w:numId="12">
-    <w:abstractNumId w:val="35"/>
+    <w:abstractNumId w:val="39"/>
   </w:num>
   <w:num w:numId="13">
-    <w:abstractNumId w:val="6"/>
+    <w:abstractNumId w:val="7"/>
   </w:num>
   <w:num w:numId="14">
+    <w:abstractNumId w:val="28"/>
+  </w:num>
+  <w:num w:numId="15">
+    <w:abstractNumId w:val="38"/>
+  </w:num>
+  <w:num w:numId="16">
+    <w:abstractNumId w:val="5"/>
+  </w:num>
+  <w:num w:numId="17">
+    <w:abstractNumId w:val="34"/>
+  </w:num>
+  <w:num w:numId="18">
+    <w:abstractNumId w:val="12"/>
+  </w:num>
+  <w:num w:numId="19">
     <w:abstractNumId w:val="24"/>
   </w:num>
-  <w:num w:numId="15">
-    <w:abstractNumId w:val="34"/>
-  </w:num>
-  <w:num w:numId="16">
-    <w:abstractNumId w:val="4"/>
-  </w:num>
-  <w:num w:numId="17">
-    <w:abstractNumId w:val="30"/>
-  </w:num>
-  <w:num w:numId="18">
-    <w:abstractNumId w:val="11"/>
-  </w:num>
-  <w:num w:numId="19">
-    <w:abstractNumId w:val="21"/>
-  </w:num>
   <w:num w:numId="20">
-    <w:abstractNumId w:val="31"/>
+    <w:abstractNumId w:val="35"/>
   </w:num>
   <w:num w:numId="21">
     <w:abstractNumId w:val="1"/>
   </w:num>
   <w:num w:numId="22">
+    <w:abstractNumId w:val="19"/>
+  </w:num>
+  <w:num w:numId="23">
+    <w:abstractNumId w:val="10"/>
+  </w:num>
+  <w:num w:numId="24">
+    <w:abstractNumId w:val="3"/>
+  </w:num>
+  <w:num w:numId="25">
     <w:abstractNumId w:val="17"/>
   </w:num>
-  <w:num w:numId="23">
+  <w:num w:numId="26">
+    <w:abstractNumId w:val="15"/>
+  </w:num>
+  <w:num w:numId="27">
+    <w:abstractNumId w:val="4"/>
+  </w:num>
+  <w:num w:numId="28">
+    <w:abstractNumId w:val="6"/>
+  </w:num>
+  <w:num w:numId="29">
     <w:abstractNumId w:val="9"/>
   </w:num>
-  <w:num w:numId="24">
+  <w:num w:numId="30">
+    <w:abstractNumId w:val="22"/>
+  </w:num>
+  <w:num w:numId="31">
+    <w:abstractNumId w:val="36"/>
+  </w:num>
+  <w:num w:numId="32">
+    <w:abstractNumId w:val="37"/>
+  </w:num>
+  <w:num w:numId="33">
+    <w:abstractNumId w:val="8"/>
+  </w:num>
+  <w:num w:numId="34">
+    <w:abstractNumId w:val="18"/>
+  </w:num>
+  <w:num w:numId="35">
+    <w:abstractNumId w:val="26"/>
+  </w:num>
+  <w:num w:numId="36">
+    <w:abstractNumId w:val="23"/>
+  </w:num>
+  <w:num w:numId="37">
+    <w:abstractNumId w:val="25"/>
+  </w:num>
+  <w:num w:numId="38">
+    <w:abstractNumId w:val="16"/>
+  </w:num>
+  <w:num w:numId="39">
     <w:abstractNumId w:val="2"/>
   </w:num>
-  <w:num w:numId="25">
-    <w:abstractNumId w:val="15"/>
-  </w:num>
-  <w:num w:numId="26">
-    <w:abstractNumId w:val="14"/>
-  </w:num>
-  <w:num w:numId="27">
-    <w:abstractNumId w:val="3"/>
-  </w:num>
-  <w:num w:numId="28">
-    <w:abstractNumId w:val="5"/>
-  </w:num>
-  <w:num w:numId="29">
-    <w:abstractNumId w:val="8"/>
-  </w:num>
-  <w:num w:numId="30">
-    <w:abstractNumId w:val="19"/>
-  </w:num>
-  <w:num w:numId="31">
-    <w:abstractNumId w:val="32"/>
-  </w:num>
-  <w:num w:numId="32">
-    <w:abstractNumId w:val="33"/>
-  </w:num>
-  <w:num w:numId="33">
-    <w:abstractNumId w:val="7"/>
-  </w:num>
-  <w:num w:numId="34">
-    <w:abstractNumId w:val="16"/>
-  </w:num>
-  <w:num w:numId="35">
-    <w:abstractNumId w:val="22"/>
-  </w:num>
-  <w:num w:numId="36">
+  <w:num w:numId="40">
     <w:abstractNumId w:val="20"/>
   </w:num>
   <w:numIdMacAtCleanup w:val="36"/>
@@ -27475,6 +28801,7 @@
   <w:style w:type="character" w:default="1" w:styleId="a0">
     <w:name w:val="Default Paragraph Font"/>
     <w:uiPriority w:val="1"/>
+    <w:semiHidden/>
     <w:unhideWhenUsed/>
   </w:style>
   <w:style w:type="table" w:default="1" w:styleId="a1">
@@ -29170,7 +30497,7 @@
 </file>
 
 <file path=customXml/itemProps2.xml><?xml version="1.0" encoding="utf-8"?>
-<ds:datastoreItem xmlns:ds="http://schemas.openxmlformats.org/officeDocument/2006/customXml" ds:itemID="{D7E5C355-EF00-4653-B2F2-CDCED946B0AE}">
+<ds:datastoreItem xmlns:ds="http://schemas.openxmlformats.org/officeDocument/2006/customXml" ds:itemID="{E3159951-7ED6-4CE6-A3CD-9F3BCC17E605}">
   <ds:schemaRefs>
     <ds:schemaRef ds:uri="http://schemas.openxmlformats.org/officeDocument/2006/bibliography"/>
   </ds:schemaRefs>

</xml_diff>